<commit_message>
Export de la documentation en pdf
Et suppression d'un dossier zip inutile
</commit_message>
<xml_diff>
--- a/PDR.docx
+++ b/PDR.docx
@@ -2132,50 +2132,33 @@
           <w:ilvl w:val="0"/>
           <w:numId w:val="11"/>
         </w:numPr>
-      </w:pPr>
-      <w:r>
+        <w:rPr>
+          <w:lang w:val="en-GB"/>
+        </w:rPr>
+      </w:pPr>
+      <w:r>
+        <w:rPr>
+          <w:lang w:val="en-GB"/>
+        </w:rPr>
         <w:t xml:space="preserve">Pins </w:t>
       </w:r>
       <w:r>
+        <w:rPr>
+          <w:lang w:val="en-GB"/>
+        </w:rPr>
         <w:t>SPI</w:t>
       </w:r>
       <w:r>
+        <w:rPr>
+          <w:lang w:val="en-GB"/>
+        </w:rPr>
         <w:t xml:space="preserve"> </w:t>
       </w:r>
       <w:r>
-        <w:t xml:space="preserve">: 50 (MISO), 51 (MOSI), 52 (SCK), 53 (SS). </w:t>
-      </w:r>
-      <w:proofErr w:type="spellStart"/>
-      <w:r>
-        <w:t>These</w:t>
-      </w:r>
-      <w:proofErr w:type="spellEnd"/>
-      <w:r>
-        <w:t xml:space="preserve"> pins support SPI communication </w:t>
-      </w:r>
-      <w:proofErr w:type="spellStart"/>
-      <w:r>
-        <w:t>using</w:t>
-      </w:r>
-      <w:proofErr w:type="spellEnd"/>
-      <w:r>
-        <w:t xml:space="preserve"> </w:t>
-      </w:r>
-      <w:proofErr w:type="spellStart"/>
-      <w:r>
-        <w:t>theSPI</w:t>
-      </w:r>
-      <w:proofErr w:type="spellEnd"/>
-      <w:r>
-        <w:t xml:space="preserve"> </w:t>
-      </w:r>
-      <w:proofErr w:type="spellStart"/>
-      <w:r>
-        <w:t>library</w:t>
-      </w:r>
-      <w:proofErr w:type="spellEnd"/>
-      <w:r>
-        <w:t xml:space="preserve">. </w:t>
+        <w:rPr>
+          <w:lang w:val="en-GB"/>
+        </w:rPr>
+        <w:t xml:space="preserve">: 50 (MISO), 51 (MOSI), 52 (SCK), 53 (SS). These pins support SPI communication using theSPI library. </w:t>
       </w:r>
     </w:p>
     <w:p>
@@ -2185,30 +2168,15 @@
           <w:ilvl w:val="0"/>
           <w:numId w:val="11"/>
         </w:numPr>
-      </w:pPr>
-      <w:proofErr w:type="gramStart"/>
-      <w:r>
-        <w:t>TWI:</w:t>
-      </w:r>
-      <w:proofErr w:type="gramEnd"/>
-      <w:r>
-        <w:t xml:space="preserve"> 20 (SDA) and 21 (SCL). Support TWI communication </w:t>
-      </w:r>
-      <w:proofErr w:type="spellStart"/>
-      <w:r>
-        <w:t>using</w:t>
-      </w:r>
-      <w:proofErr w:type="spellEnd"/>
-      <w:r>
-        <w:t xml:space="preserve"> the Wire </w:t>
-      </w:r>
-      <w:proofErr w:type="spellStart"/>
-      <w:r>
-        <w:t>library</w:t>
-      </w:r>
-      <w:proofErr w:type="spellEnd"/>
-      <w:r>
-        <w:t xml:space="preserve">. </w:t>
+        <w:rPr>
+          <w:lang w:val="en-GB"/>
+        </w:rPr>
+      </w:pPr>
+      <w:r>
+        <w:rPr>
+          <w:lang w:val="en-GB"/>
+        </w:rPr>
+        <w:t xml:space="preserve">TWI: 20 (SDA) and 21 (SCL). Support TWI communication using the Wire library. </w:t>
       </w:r>
     </w:p>
     <w:p>
@@ -4347,15 +4315,7 @@
         <w:t xml:space="preserve"> deux </w:t>
       </w:r>
       <w:r>
-        <w:t xml:space="preserve">pastilles, car sur la librairie de carte Arduino que j’avais, il manquait deux ports (SDA et SCL) à </w:t>
-      </w:r>
-      <w:proofErr w:type="gramStart"/>
-      <w:r>
-        <w:t>cette emplacement</w:t>
-      </w:r>
-      <w:proofErr w:type="gramEnd"/>
-      <w:r>
-        <w:t xml:space="preserve">. </w:t>
+        <w:t xml:space="preserve">pastilles, car sur la librairie de carte Arduino que j’avais, il manquait deux ports (SDA et SCL) à cette emplacement. </w:t>
       </w:r>
     </w:p>
     <w:p>
@@ -5725,10 +5685,7 @@
       </w:r>
       <w:proofErr w:type="spellEnd"/>
       <w:r>
-        <w:t>)</w:t>
-      </w:r>
-      <w:r>
-        <w:t xml:space="preserve"> : </w:t>
+        <w:t xml:space="preserve">) : </w:t>
       </w:r>
       <w:r>
         <w:rPr>
@@ -5795,16 +5752,7 @@
         <w:t xml:space="preserve"> avancer()</w:t>
       </w:r>
       <w:r>
-        <w:t xml:space="preserve"> </w:t>
-      </w:r>
-      <w:r>
-        <w:t xml:space="preserve">: fait </w:t>
-      </w:r>
-      <w:r>
-        <w:t>avancer</w:t>
-      </w:r>
-      <w:r>
-        <w:t xml:space="preserve"> le robot</w:t>
+        <w:t xml:space="preserve"> : fait avancer le robot</w:t>
       </w:r>
       <w:r>
         <w:t xml:space="preserve"> </w:t>
@@ -5864,16 +5812,7 @@
         <w:t>()</w:t>
       </w:r>
       <w:r>
-        <w:t xml:space="preserve"> </w:t>
-      </w:r>
-      <w:r>
-        <w:t>: fait reculer</w:t>
-      </w:r>
-      <w:r>
-        <w:t xml:space="preserve"> la roue droite du</w:t>
-      </w:r>
-      <w:r>
-        <w:t xml:space="preserve"> robot</w:t>
+        <w:t xml:space="preserve"> : fait reculer la roue droite du robot</w:t>
       </w:r>
     </w:p>
     <w:p>
@@ -5903,10 +5842,7 @@
         <w:t>()</w:t>
       </w:r>
       <w:r>
-        <w:t xml:space="preserve"> : </w:t>
-      </w:r>
-      <w:r>
-        <w:t>fait avancer la roue droite du robot</w:t>
+        <w:t> : fait avancer la roue droite du robot</w:t>
       </w:r>
     </w:p>
     <w:p>
@@ -5936,10 +5872,7 @@
         <w:t>()</w:t>
       </w:r>
       <w:r>
-        <w:t xml:space="preserve"> </w:t>
-      </w:r>
-      <w:r>
-        <w:t>: fait reculer la roue droite du robot</w:t>
+        <w:t xml:space="preserve"> : fait reculer la roue droite du robot</w:t>
       </w:r>
     </w:p>
     <w:p>
@@ -5969,16 +5902,7 @@
         <w:t>()</w:t>
       </w:r>
       <w:r>
-        <w:t xml:space="preserve"> </w:t>
-      </w:r>
-      <w:r>
-        <w:t xml:space="preserve">: </w:t>
-      </w:r>
-      <w:r>
-        <w:t>arrête</w:t>
-      </w:r>
-      <w:r>
-        <w:t xml:space="preserve"> la roue droite du robot</w:t>
+        <w:t xml:space="preserve"> : arrête la roue droite du robot</w:t>
       </w:r>
     </w:p>
     <w:p>
@@ -6008,10 +5932,7 @@
         <w:t>()</w:t>
       </w:r>
       <w:r>
-        <w:t xml:space="preserve"> </w:t>
-      </w:r>
-      <w:r>
-        <w:t>: arrête la roue droite du robot</w:t>
+        <w:t xml:space="preserve"> : arrête la roue droite du robot</w:t>
       </w:r>
     </w:p>
     <w:p>
@@ -6041,62 +5962,52 @@
         <w:t>()</w:t>
       </w:r>
       <w:r>
-        <w:t xml:space="preserve"> : </w:t>
-      </w:r>
-      <w:r>
-        <w:t>arrête</w:t>
-      </w:r>
-      <w:r>
-        <w:t xml:space="preserve"> </w:t>
-      </w:r>
-      <w:r>
-        <w:t>le robot</w:t>
-      </w:r>
-    </w:p>
+        <w:t> : arrête le robot</w:t>
+      </w:r>
+    </w:p>
+    <w:p/>
+    <w:p>
+      <w:pPr>
+        <w:pStyle w:val="Titre3"/>
+      </w:pPr>
+      <w:r>
+        <w:t xml:space="preserve">Bibliothèque : </w:t>
+      </w:r>
+      <w:proofErr w:type="spellStart"/>
+      <w:r>
+        <w:t>CapteurGyroEtAccelerometre</w:t>
+      </w:r>
+      <w:proofErr w:type="spellEnd"/>
+    </w:p>
+    <w:p/>
+    <w:p>
+      <w:pPr>
+        <w:pStyle w:val="Titre4"/>
+      </w:pPr>
+      <w:r>
+        <w:t xml:space="preserve">Présentation : </w:t>
+      </w:r>
+    </w:p>
+    <w:p/>
+    <w:p>
+      <w:r>
+        <w:t>Cette bibliothèque contiendrait les fonctions du capteur</w:t>
+      </w:r>
+    </w:p>
+    <w:p/>
+    <w:p>
+      <w:pPr>
+        <w:pStyle w:val="Titre4"/>
+      </w:pPr>
+      <w:r>
+        <w:t xml:space="preserve">Les fonctions de la bibliothèque </w:t>
+      </w:r>
+    </w:p>
+    <w:p/>
     <w:p>
       <w:bookmarkStart w:id="12" w:name="_GoBack"/>
       <w:bookmarkEnd w:id="12"/>
     </w:p>
-    <w:p>
-      <w:pPr>
-        <w:pStyle w:val="Titre3"/>
-      </w:pPr>
-      <w:r>
-        <w:t xml:space="preserve">Bibliothèque : </w:t>
-      </w:r>
-      <w:proofErr w:type="spellStart"/>
-      <w:r>
-        <w:t>CapteurGyroEtAccelerometre</w:t>
-      </w:r>
-      <w:proofErr w:type="spellEnd"/>
-    </w:p>
-    <w:p/>
-    <w:p>
-      <w:pPr>
-        <w:pStyle w:val="Titre4"/>
-      </w:pPr>
-      <w:r>
-        <w:t xml:space="preserve">Présentation : </w:t>
-      </w:r>
-    </w:p>
-    <w:p/>
-    <w:p>
-      <w:r>
-        <w:t>Cette bibliothèque contiendrait les fonctions du capteur</w:t>
-      </w:r>
-    </w:p>
-    <w:p/>
-    <w:p>
-      <w:pPr>
-        <w:pStyle w:val="Titre4"/>
-      </w:pPr>
-      <w:r>
-        <w:t xml:space="preserve">Les fonctions de la bibliothèque </w:t>
-      </w:r>
-    </w:p>
-    <w:p/>
-    <w:p/>
-    <w:p/>
     <w:sectPr>
       <w:pgSz w:w="11906" w:h="16838"/>
       <w:pgMar w:top="720" w:right="720" w:bottom="720" w:left="720" w:header="709" w:footer="709" w:gutter="0"/>
@@ -8550,7 +8461,7 @@
     <w:charset w:val="00"/>
     <w:family w:val="swiss"/>
     <w:pitch w:val="variable"/>
-    <w:sig w:usb0="E0002EFF" w:usb1="C0007843" w:usb2="00000009" w:usb3="00000000" w:csb0="000001FF" w:csb1="00000000"/>
+    <w:sig w:usb0="E0002EFF" w:usb1="C000785B" w:usb2="00000009" w:usb3="00000000" w:csb0="000001FF" w:csb1="00000000"/>
   </w:font>
   <w:font w:name="Calibri">
     <w:panose1 w:val="020F0502020204030204"/>
@@ -8628,6 +8539,7 @@
     <w:rsid w:val="005B13D5"/>
     <w:rsid w:val="006A2F6E"/>
     <w:rsid w:val="00930095"/>
+    <w:rsid w:val="00991026"/>
     <w:rsid w:val="00A454FA"/>
     <w:rsid w:val="00B07063"/>
     <w:rsid w:val="00FC0776"/>
@@ -9412,7 +9324,7 @@
 </file>
 
 <file path=customXml/itemProps1.xml><?xml version="1.0" encoding="utf-8"?>
-<ds:datastoreItem xmlns:ds="http://schemas.openxmlformats.org/officeDocument/2006/customXml" ds:itemID="{01611846-C36D-4280-95B0-203B95D7D903}">
+<ds:datastoreItem xmlns:ds="http://schemas.openxmlformats.org/officeDocument/2006/customXml" ds:itemID="{5EACC79E-5452-4CC1-8EFA-37E196B05F31}">
   <ds:schemaRefs>
     <ds:schemaRef ds:uri="http://schemas.openxmlformats.org/officeDocument/2006/bibliography"/>
   </ds:schemaRefs>

</xml_diff>